<commit_message>
QN 参考 Signed-off-by: dempkwok <dempkwok@gmail.com>
</commit_message>
<xml_diff>
--- a/论文/目录.docx
+++ b/论文/目录.docx
@@ -4,10 +4,12 @@
   <w:body>
     <w:p>
       <w:pPr>
-        <w:pStyle w:val="1"/>
         <w:ind w:firstLine="720"/>
+        <w:jc w:val="center"/>
         <w:rPr>
-          <w:rFonts w:hint="eastAsia"/>
+          <w:rFonts w:ascii="黑体" w:eastAsia="黑体" w:hAnsi="黑体" w:hint="eastAsia"/>
+          <w:sz w:val="36"/>
+          <w:szCs w:val="36"/>
         </w:rPr>
       </w:pPr>
       <w:bookmarkStart w:id="0" w:name="_Toc389225216"/>
@@ -15,9 +17,12 @@
       <w:bookmarkStart w:id="2" w:name="_Toc389226042"/>
       <w:bookmarkStart w:id="3" w:name="_Toc389226114"/>
       <w:bookmarkStart w:id="4" w:name="_Toc389226171"/>
+      <w:bookmarkStart w:id="5" w:name="_Toc389226769"/>
       <w:r>
         <w:rPr>
-          <w:rFonts w:hint="eastAsia"/>
+          <w:rFonts w:ascii="黑体" w:eastAsia="黑体" w:hAnsi="黑体" w:hint="eastAsia"/>
+          <w:sz w:val="36"/>
+          <w:szCs w:val="36"/>
         </w:rPr>
         <w:t>目录</w:t>
       </w:r>
@@ -26,6 +31,7 @@
       <w:bookmarkEnd w:id="2"/>
       <w:bookmarkEnd w:id="3"/>
       <w:bookmarkEnd w:id="4"/>
+      <w:bookmarkEnd w:id="5"/>
     </w:p>
     <w:p>
       <w:pPr>
@@ -35,7 +41,7 @@
         </w:tabs>
         <w:ind w:firstLineChars="0" w:firstLine="0"/>
         <w:rPr>
-          <w:rFonts w:ascii="Calibri" w:eastAsia="宋体" w:hAnsi="Calibri"/>
+          <w:rFonts w:asciiTheme="minorHAnsi" w:eastAsiaTheme="minorEastAsia" w:hAnsiTheme="minorHAnsi" w:cstheme="minorBidi"/>
           <w:noProof/>
           <w:sz w:val="21"/>
           <w:szCs w:val="22"/>
@@ -59,7 +65,7 @@
       <w:r>
         <w:fldChar w:fldCharType="separate"/>
       </w:r>
-      <w:hyperlink w:anchor="_Toc389226172" w:history="1">
+      <w:hyperlink w:anchor="_Toc389226810" w:history="1">
         <w:r>
           <w:rPr>
             <w:rStyle w:val="a5"/>
@@ -94,7 +100,7 @@
             <w:noProof/>
             <w:webHidden/>
           </w:rPr>
-          <w:instrText xml:space="preserve"> PAGEREF _Toc389226172 \h </w:instrText>
+          <w:instrText xml:space="preserve"> PAGEREF _Toc389226810 \h </w:instrText>
         </w:r>
         <w:r>
           <w:rPr>
@@ -133,13 +139,13 @@
         </w:tabs>
         <w:ind w:leftChars="175" w:firstLineChars="83" w:firstLine="199"/>
         <w:rPr>
-          <w:rFonts w:ascii="Calibri" w:eastAsia="宋体" w:hAnsi="Calibri"/>
+          <w:rFonts w:asciiTheme="minorHAnsi" w:eastAsiaTheme="minorEastAsia" w:hAnsiTheme="minorHAnsi" w:cstheme="minorBidi"/>
           <w:noProof/>
           <w:sz w:val="21"/>
           <w:szCs w:val="22"/>
         </w:rPr>
       </w:pPr>
-      <w:hyperlink w:anchor="_Toc389226173" w:history="1">
+      <w:hyperlink w:anchor="_Toc389226811" w:history="1">
         <w:r>
           <w:rPr>
             <w:rStyle w:val="a5"/>
@@ -174,7 +180,7 @@
             <w:noProof/>
             <w:webHidden/>
           </w:rPr>
-          <w:instrText xml:space="preserve"> PAGEREF _Toc389226173 \h </w:instrText>
+          <w:instrText xml:space="preserve"> PAGEREF _Toc389226811 \h </w:instrText>
         </w:r>
         <w:r>
           <w:rPr>
@@ -213,13 +219,13 @@
         </w:tabs>
         <w:ind w:leftChars="175" w:firstLineChars="83" w:firstLine="199"/>
         <w:rPr>
-          <w:rFonts w:ascii="Calibri" w:eastAsia="宋体" w:hAnsi="Calibri"/>
+          <w:rFonts w:asciiTheme="minorHAnsi" w:eastAsiaTheme="minorEastAsia" w:hAnsiTheme="minorHAnsi" w:cstheme="minorBidi"/>
           <w:noProof/>
           <w:sz w:val="21"/>
           <w:szCs w:val="22"/>
         </w:rPr>
       </w:pPr>
-      <w:hyperlink w:anchor="_Toc389226174" w:history="1">
+      <w:hyperlink w:anchor="_Toc389226812" w:history="1">
         <w:r>
           <w:rPr>
             <w:rStyle w:val="a5"/>
@@ -254,7 +260,7 @@
             <w:noProof/>
             <w:webHidden/>
           </w:rPr>
-          <w:instrText xml:space="preserve"> PAGEREF _Toc389226174 \h </w:instrText>
+          <w:instrText xml:space="preserve"> PAGEREF _Toc389226812 \h </w:instrText>
         </w:r>
         <w:r>
           <w:rPr>
@@ -293,13 +299,13 @@
         </w:tabs>
         <w:ind w:leftChars="175" w:firstLineChars="83" w:firstLine="199"/>
         <w:rPr>
-          <w:rFonts w:ascii="Calibri" w:eastAsia="宋体" w:hAnsi="Calibri"/>
+          <w:rFonts w:asciiTheme="minorHAnsi" w:eastAsiaTheme="minorEastAsia" w:hAnsiTheme="minorHAnsi" w:cstheme="minorBidi"/>
           <w:noProof/>
           <w:sz w:val="21"/>
           <w:szCs w:val="22"/>
         </w:rPr>
       </w:pPr>
-      <w:hyperlink w:anchor="_Toc389226175" w:history="1">
+      <w:hyperlink w:anchor="_Toc389226813" w:history="1">
         <w:r>
           <w:rPr>
             <w:rStyle w:val="a5"/>
@@ -334,7 +340,7 @@
             <w:noProof/>
             <w:webHidden/>
           </w:rPr>
-          <w:instrText xml:space="preserve"> PAGEREF _Toc389226175 \h </w:instrText>
+          <w:instrText xml:space="preserve"> PAGEREF _Toc389226813 \h </w:instrText>
         </w:r>
         <w:r>
           <w:rPr>
@@ -373,13 +379,13 @@
         </w:tabs>
         <w:ind w:leftChars="175" w:firstLineChars="83" w:firstLine="199"/>
         <w:rPr>
-          <w:rFonts w:ascii="Calibri" w:eastAsia="宋体" w:hAnsi="Calibri"/>
+          <w:rFonts w:asciiTheme="minorHAnsi" w:eastAsiaTheme="minorEastAsia" w:hAnsiTheme="minorHAnsi" w:cstheme="minorBidi"/>
           <w:noProof/>
           <w:sz w:val="21"/>
           <w:szCs w:val="22"/>
         </w:rPr>
       </w:pPr>
-      <w:hyperlink w:anchor="_Toc389226176" w:history="1">
+      <w:hyperlink w:anchor="_Toc389226814" w:history="1">
         <w:r>
           <w:rPr>
             <w:rStyle w:val="a5"/>
@@ -414,7 +420,7 @@
             <w:noProof/>
             <w:webHidden/>
           </w:rPr>
-          <w:instrText xml:space="preserve"> PAGEREF _Toc389226176 \h </w:instrText>
+          <w:instrText xml:space="preserve"> PAGEREF _Toc389226814 \h </w:instrText>
         </w:r>
         <w:r>
           <w:rPr>
@@ -453,13 +459,13 @@
         </w:tabs>
         <w:ind w:firstLineChars="0" w:firstLine="0"/>
         <w:rPr>
-          <w:rFonts w:ascii="Calibri" w:eastAsia="宋体" w:hAnsi="Calibri"/>
+          <w:rFonts w:asciiTheme="minorHAnsi" w:eastAsiaTheme="minorEastAsia" w:hAnsiTheme="minorHAnsi" w:cstheme="minorBidi"/>
           <w:noProof/>
           <w:sz w:val="21"/>
           <w:szCs w:val="22"/>
         </w:rPr>
       </w:pPr>
-      <w:hyperlink w:anchor="_Toc389226177" w:history="1">
+      <w:hyperlink w:anchor="_Toc389226815" w:history="1">
         <w:r>
           <w:rPr>
             <w:rStyle w:val="a5"/>
@@ -494,7 +500,7 @@
             <w:noProof/>
             <w:webHidden/>
           </w:rPr>
-          <w:instrText xml:space="preserve"> PAGEREF _Toc389226177 \h </w:instrText>
+          <w:instrText xml:space="preserve"> PAGEREF _Toc389226815 \h </w:instrText>
         </w:r>
         <w:r>
           <w:rPr>
@@ -533,13 +539,13 @@
         </w:tabs>
         <w:ind w:leftChars="175" w:firstLineChars="83" w:firstLine="199"/>
         <w:rPr>
-          <w:rFonts w:ascii="Calibri" w:eastAsia="宋体" w:hAnsi="Calibri"/>
+          <w:rFonts w:asciiTheme="minorHAnsi" w:eastAsiaTheme="minorEastAsia" w:hAnsiTheme="minorHAnsi" w:cstheme="minorBidi"/>
           <w:noProof/>
           <w:sz w:val="21"/>
           <w:szCs w:val="22"/>
         </w:rPr>
       </w:pPr>
-      <w:hyperlink w:anchor="_Toc389226178" w:history="1">
+      <w:hyperlink w:anchor="_Toc389226816" w:history="1">
         <w:r>
           <w:rPr>
             <w:rStyle w:val="a5"/>
@@ -574,7 +580,7 @@
             <w:noProof/>
             <w:webHidden/>
           </w:rPr>
-          <w:instrText xml:space="preserve"> PAGEREF _Toc389226178 \h </w:instrText>
+          <w:instrText xml:space="preserve"> PAGEREF _Toc389226816 \h </w:instrText>
         </w:r>
         <w:r>
           <w:rPr>
@@ -613,13 +619,13 @@
         </w:tabs>
         <w:ind w:leftChars="175" w:firstLineChars="83" w:firstLine="199"/>
         <w:rPr>
-          <w:rFonts w:ascii="Calibri" w:eastAsia="宋体" w:hAnsi="Calibri"/>
+          <w:rFonts w:asciiTheme="minorHAnsi" w:eastAsiaTheme="minorEastAsia" w:hAnsiTheme="minorHAnsi" w:cstheme="minorBidi"/>
           <w:noProof/>
           <w:sz w:val="21"/>
           <w:szCs w:val="22"/>
         </w:rPr>
       </w:pPr>
-      <w:hyperlink w:anchor="_Toc389226179" w:history="1">
+      <w:hyperlink w:anchor="_Toc389226817" w:history="1">
         <w:r>
           <w:rPr>
             <w:rStyle w:val="a5"/>
@@ -654,7 +660,7 @@
             <w:noProof/>
             <w:webHidden/>
           </w:rPr>
-          <w:instrText xml:space="preserve"> PAGEREF _Toc389226179 \h </w:instrText>
+          <w:instrText xml:space="preserve"> PAGEREF _Toc389226817 \h </w:instrText>
         </w:r>
         <w:r>
           <w:rPr>
@@ -693,13 +699,13 @@
         </w:tabs>
         <w:ind w:leftChars="175" w:firstLineChars="83" w:firstLine="199"/>
         <w:rPr>
-          <w:rFonts w:ascii="Calibri" w:eastAsia="宋体" w:hAnsi="Calibri"/>
+          <w:rFonts w:asciiTheme="minorHAnsi" w:eastAsiaTheme="minorEastAsia" w:hAnsiTheme="minorHAnsi" w:cstheme="minorBidi"/>
           <w:noProof/>
           <w:sz w:val="21"/>
           <w:szCs w:val="22"/>
         </w:rPr>
       </w:pPr>
-      <w:hyperlink w:anchor="_Toc389226180" w:history="1">
+      <w:hyperlink w:anchor="_Toc389226818" w:history="1">
         <w:r>
           <w:rPr>
             <w:rStyle w:val="a5"/>
@@ -709,6 +715,14 @@
         </w:r>
         <w:r>
           <w:rPr>
+            <w:rStyle w:val="a5"/>
+            <w:rFonts w:hint="eastAsia"/>
+            <w:noProof/>
+          </w:rPr>
+          <w:t>简介</w:t>
+        </w:r>
+        <w:r>
+          <w:rPr>
             <w:noProof/>
             <w:webHidden/>
           </w:rPr>
@@ -726,7 +740,7 @@
             <w:noProof/>
             <w:webHidden/>
           </w:rPr>
-          <w:instrText xml:space="preserve"> PAGEREF _Toc389226180 \h </w:instrText>
+          <w:instrText xml:space="preserve"> PAGEREF _Toc389226818 \h </w:instrText>
         </w:r>
         <w:r>
           <w:rPr>
@@ -765,13 +779,13 @@
         </w:tabs>
         <w:ind w:firstLineChars="0" w:firstLine="0"/>
         <w:rPr>
-          <w:rFonts w:ascii="Calibri" w:eastAsia="宋体" w:hAnsi="Calibri"/>
+          <w:rFonts w:asciiTheme="minorHAnsi" w:eastAsiaTheme="minorEastAsia" w:hAnsiTheme="minorHAnsi" w:cstheme="minorBidi"/>
           <w:noProof/>
           <w:sz w:val="21"/>
           <w:szCs w:val="22"/>
         </w:rPr>
       </w:pPr>
-      <w:hyperlink w:anchor="_Toc389226181" w:history="1">
+      <w:hyperlink w:anchor="_Toc389226819" w:history="1">
         <w:r>
           <w:rPr>
             <w:rStyle w:val="a5"/>
@@ -806,7 +820,7 @@
             <w:noProof/>
             <w:webHidden/>
           </w:rPr>
-          <w:instrText xml:space="preserve"> PAGEREF _Toc389226181 \h </w:instrText>
+          <w:instrText xml:space="preserve"> PAGEREF _Toc389226819 \h </w:instrText>
         </w:r>
         <w:r>
           <w:rPr>
@@ -845,13 +859,13 @@
         </w:tabs>
         <w:ind w:leftChars="175" w:firstLineChars="83" w:firstLine="199"/>
         <w:rPr>
-          <w:rFonts w:ascii="Calibri" w:eastAsia="宋体" w:hAnsi="Calibri"/>
+          <w:rFonts w:asciiTheme="minorHAnsi" w:eastAsiaTheme="minorEastAsia" w:hAnsiTheme="minorHAnsi" w:cstheme="minorBidi"/>
           <w:noProof/>
           <w:sz w:val="21"/>
           <w:szCs w:val="22"/>
         </w:rPr>
       </w:pPr>
-      <w:hyperlink w:anchor="_Toc389226182" w:history="1">
+      <w:hyperlink w:anchor="_Toc389226820" w:history="1">
         <w:r>
           <w:rPr>
             <w:rStyle w:val="a5"/>
@@ -886,7 +900,7 @@
             <w:noProof/>
             <w:webHidden/>
           </w:rPr>
-          <w:instrText xml:space="preserve"> PAGEREF _Toc389226182 \h </w:instrText>
+          <w:instrText xml:space="preserve"> PAGEREF _Toc389226820 \h </w:instrText>
         </w:r>
         <w:r>
           <w:rPr>
@@ -925,13 +939,13 @@
         </w:tabs>
         <w:ind w:leftChars="175" w:firstLineChars="83" w:firstLine="199"/>
         <w:rPr>
-          <w:rFonts w:ascii="Calibri" w:eastAsia="宋体" w:hAnsi="Calibri"/>
+          <w:rFonts w:asciiTheme="minorHAnsi" w:eastAsiaTheme="minorEastAsia" w:hAnsiTheme="minorHAnsi" w:cstheme="minorBidi"/>
           <w:noProof/>
           <w:sz w:val="21"/>
           <w:szCs w:val="22"/>
         </w:rPr>
       </w:pPr>
-      <w:hyperlink w:anchor="_Toc389226183" w:history="1">
+      <w:hyperlink w:anchor="_Toc389226821" w:history="1">
         <w:r>
           <w:rPr>
             <w:rStyle w:val="a5"/>
@@ -966,7 +980,7 @@
             <w:noProof/>
             <w:webHidden/>
           </w:rPr>
-          <w:instrText xml:space="preserve"> PAGEREF _Toc389226183 \h </w:instrText>
+          <w:instrText xml:space="preserve"> PAGEREF _Toc389226821 \h </w:instrText>
         </w:r>
         <w:r>
           <w:rPr>
@@ -1005,13 +1019,13 @@
         </w:tabs>
         <w:ind w:leftChars="175" w:firstLineChars="83" w:firstLine="199"/>
         <w:rPr>
-          <w:rFonts w:ascii="Calibri" w:eastAsia="宋体" w:hAnsi="Calibri"/>
+          <w:rFonts w:asciiTheme="minorHAnsi" w:eastAsiaTheme="minorEastAsia" w:hAnsiTheme="minorHAnsi" w:cstheme="minorBidi"/>
           <w:noProof/>
           <w:sz w:val="21"/>
           <w:szCs w:val="22"/>
         </w:rPr>
       </w:pPr>
-      <w:hyperlink w:anchor="_Toc389226184" w:history="1">
+      <w:hyperlink w:anchor="_Toc389226822" w:history="1">
         <w:r>
           <w:rPr>
             <w:rStyle w:val="a5"/>
@@ -1046,7 +1060,7 @@
             <w:noProof/>
             <w:webHidden/>
           </w:rPr>
-          <w:instrText xml:space="preserve"> PAGEREF _Toc389226184 \h </w:instrText>
+          <w:instrText xml:space="preserve"> PAGEREF _Toc389226822 \h </w:instrText>
         </w:r>
         <w:r>
           <w:rPr>
@@ -1085,13 +1099,13 @@
         </w:tabs>
         <w:ind w:leftChars="175" w:firstLineChars="83" w:firstLine="199"/>
         <w:rPr>
-          <w:rFonts w:ascii="Calibri" w:eastAsia="宋体" w:hAnsi="Calibri"/>
+          <w:rFonts w:asciiTheme="minorHAnsi" w:eastAsiaTheme="minorEastAsia" w:hAnsiTheme="minorHAnsi" w:cstheme="minorBidi"/>
           <w:noProof/>
           <w:sz w:val="21"/>
           <w:szCs w:val="22"/>
         </w:rPr>
       </w:pPr>
-      <w:hyperlink w:anchor="_Toc389226185" w:history="1">
+      <w:hyperlink w:anchor="_Toc389226823" w:history="1">
         <w:r>
           <w:rPr>
             <w:rStyle w:val="a5"/>
@@ -1126,7 +1140,7 @@
             <w:noProof/>
             <w:webHidden/>
           </w:rPr>
-          <w:instrText xml:space="preserve"> PAGEREF _Toc389226185 \h </w:instrText>
+          <w:instrText xml:space="preserve"> PAGEREF _Toc389226823 \h </w:instrText>
         </w:r>
         <w:r>
           <w:rPr>
@@ -1146,7 +1160,7 @@
             <w:noProof/>
             <w:webHidden/>
           </w:rPr>
-          <w:t>17</w:t>
+          <w:t>16</w:t>
         </w:r>
         <w:r>
           <w:rPr>
@@ -1165,13 +1179,13 @@
         </w:tabs>
         <w:ind w:leftChars="175" w:firstLineChars="83" w:firstLine="199"/>
         <w:rPr>
-          <w:rFonts w:ascii="Calibri" w:eastAsia="宋体" w:hAnsi="Calibri"/>
+          <w:rFonts w:asciiTheme="minorHAnsi" w:eastAsiaTheme="minorEastAsia" w:hAnsiTheme="minorHAnsi" w:cstheme="minorBidi"/>
           <w:noProof/>
           <w:sz w:val="21"/>
           <w:szCs w:val="22"/>
         </w:rPr>
       </w:pPr>
-      <w:hyperlink w:anchor="_Toc389226186" w:history="1">
+      <w:hyperlink w:anchor="_Toc389226824" w:history="1">
         <w:r>
           <w:rPr>
             <w:rStyle w:val="a5"/>
@@ -1206,7 +1220,7 @@
             <w:noProof/>
             <w:webHidden/>
           </w:rPr>
-          <w:instrText xml:space="preserve"> PAGEREF _Toc389226186 \h </w:instrText>
+          <w:instrText xml:space="preserve"> PAGEREF _Toc389226824 \h </w:instrText>
         </w:r>
         <w:r>
           <w:rPr>
@@ -1226,7 +1240,7 @@
             <w:noProof/>
             <w:webHidden/>
           </w:rPr>
-          <w:t>19</w:t>
+          <w:t>18</w:t>
         </w:r>
         <w:r>
           <w:rPr>
@@ -1245,13 +1259,13 @@
         </w:tabs>
         <w:ind w:leftChars="175" w:firstLineChars="83" w:firstLine="199"/>
         <w:rPr>
-          <w:rFonts w:ascii="Calibri" w:eastAsia="宋体" w:hAnsi="Calibri"/>
+          <w:rFonts w:asciiTheme="minorHAnsi" w:eastAsiaTheme="minorEastAsia" w:hAnsiTheme="minorHAnsi" w:cstheme="minorBidi"/>
           <w:noProof/>
           <w:sz w:val="21"/>
           <w:szCs w:val="22"/>
         </w:rPr>
       </w:pPr>
-      <w:hyperlink w:anchor="_Toc389226187" w:history="1">
+      <w:hyperlink w:anchor="_Toc389226825" w:history="1">
         <w:r>
           <w:rPr>
             <w:rStyle w:val="a5"/>
@@ -1286,7 +1300,7 @@
             <w:noProof/>
             <w:webHidden/>
           </w:rPr>
-          <w:instrText xml:space="preserve"> PAGEREF _Toc389226187 \h </w:instrText>
+          <w:instrText xml:space="preserve"> PAGEREF _Toc389226825 \h </w:instrText>
         </w:r>
         <w:r>
           <w:rPr>
@@ -1306,7 +1320,7 @@
             <w:noProof/>
             <w:webHidden/>
           </w:rPr>
-          <w:t>23</w:t>
+          <w:t>22</w:t>
         </w:r>
         <w:r>
           <w:rPr>
@@ -1325,13 +1339,13 @@
         </w:tabs>
         <w:ind w:firstLineChars="0" w:firstLine="0"/>
         <w:rPr>
-          <w:rFonts w:ascii="Calibri" w:eastAsia="宋体" w:hAnsi="Calibri"/>
+          <w:rFonts w:asciiTheme="minorHAnsi" w:eastAsiaTheme="minorEastAsia" w:hAnsiTheme="minorHAnsi" w:cstheme="minorBidi"/>
           <w:noProof/>
           <w:sz w:val="21"/>
           <w:szCs w:val="22"/>
         </w:rPr>
       </w:pPr>
-      <w:hyperlink w:anchor="_Toc389226188" w:history="1">
+      <w:hyperlink w:anchor="_Toc389226826" w:history="1">
         <w:r>
           <w:rPr>
             <w:rStyle w:val="a5"/>
@@ -1366,7 +1380,7 @@
             <w:noProof/>
             <w:webHidden/>
           </w:rPr>
-          <w:instrText xml:space="preserve"> PAGEREF _Toc389226188 \h </w:instrText>
+          <w:instrText xml:space="preserve"> PAGEREF _Toc389226826 \h </w:instrText>
         </w:r>
         <w:r>
           <w:rPr>
@@ -1386,7 +1400,7 @@
             <w:noProof/>
             <w:webHidden/>
           </w:rPr>
-          <w:t>25</w:t>
+          <w:t>24</w:t>
         </w:r>
         <w:r>
           <w:rPr>
@@ -1405,13 +1419,13 @@
         </w:tabs>
         <w:ind w:leftChars="175" w:firstLineChars="83" w:firstLine="199"/>
         <w:rPr>
-          <w:rFonts w:ascii="Calibri" w:eastAsia="宋体" w:hAnsi="Calibri"/>
+          <w:rFonts w:asciiTheme="minorHAnsi" w:eastAsiaTheme="minorEastAsia" w:hAnsiTheme="minorHAnsi" w:cstheme="minorBidi"/>
           <w:noProof/>
           <w:sz w:val="21"/>
           <w:szCs w:val="22"/>
         </w:rPr>
       </w:pPr>
-      <w:hyperlink w:anchor="_Toc389226189" w:history="1">
+      <w:hyperlink w:anchor="_Toc389226827" w:history="1">
         <w:r>
           <w:rPr>
             <w:rStyle w:val="a5"/>
@@ -1446,7 +1460,7 @@
             <w:noProof/>
             <w:webHidden/>
           </w:rPr>
-          <w:instrText xml:space="preserve"> PAGEREF _Toc389226189 \h </w:instrText>
+          <w:instrText xml:space="preserve"> PAGEREF _Toc389226827 \h </w:instrText>
         </w:r>
         <w:r>
           <w:rPr>
@@ -1466,7 +1480,7 @@
             <w:noProof/>
             <w:webHidden/>
           </w:rPr>
-          <w:t>25</w:t>
+          <w:t>24</w:t>
         </w:r>
         <w:r>
           <w:rPr>
@@ -1485,13 +1499,13 @@
         </w:tabs>
         <w:ind w:leftChars="175" w:firstLineChars="83" w:firstLine="199"/>
         <w:rPr>
-          <w:rFonts w:ascii="Calibri" w:eastAsia="宋体" w:hAnsi="Calibri"/>
+          <w:rFonts w:asciiTheme="minorHAnsi" w:eastAsiaTheme="minorEastAsia" w:hAnsiTheme="minorHAnsi" w:cstheme="minorBidi"/>
           <w:noProof/>
           <w:sz w:val="21"/>
           <w:szCs w:val="22"/>
         </w:rPr>
       </w:pPr>
-      <w:hyperlink w:anchor="_Toc389226190" w:history="1">
+      <w:hyperlink w:anchor="_Toc389226828" w:history="1">
         <w:r>
           <w:rPr>
             <w:rStyle w:val="a5"/>
@@ -1526,7 +1540,7 @@
             <w:noProof/>
             <w:webHidden/>
           </w:rPr>
-          <w:instrText xml:space="preserve"> PAGEREF _Toc389226190 \h </w:instrText>
+          <w:instrText xml:space="preserve"> PAGEREF _Toc389226828 \h </w:instrText>
         </w:r>
         <w:r>
           <w:rPr>
@@ -1546,7 +1560,7 @@
             <w:noProof/>
             <w:webHidden/>
           </w:rPr>
-          <w:t>26</w:t>
+          <w:t>25</w:t>
         </w:r>
         <w:r>
           <w:rPr>
@@ -1565,13 +1579,13 @@
         </w:tabs>
         <w:ind w:leftChars="175" w:firstLineChars="83" w:firstLine="199"/>
         <w:rPr>
-          <w:rFonts w:ascii="Calibri" w:eastAsia="宋体" w:hAnsi="Calibri"/>
+          <w:rFonts w:asciiTheme="minorHAnsi" w:eastAsiaTheme="minorEastAsia" w:hAnsiTheme="minorHAnsi" w:cstheme="minorBidi"/>
           <w:noProof/>
           <w:sz w:val="21"/>
           <w:szCs w:val="22"/>
         </w:rPr>
       </w:pPr>
-      <w:hyperlink w:anchor="_Toc389226191" w:history="1">
+      <w:hyperlink w:anchor="_Toc389226829" w:history="1">
         <w:r>
           <w:rPr>
             <w:rStyle w:val="a5"/>
@@ -1606,7 +1620,7 @@
             <w:noProof/>
             <w:webHidden/>
           </w:rPr>
-          <w:instrText xml:space="preserve"> PAGEREF _Toc389226191 \h </w:instrText>
+          <w:instrText xml:space="preserve"> PAGEREF _Toc389226829 \h </w:instrText>
         </w:r>
         <w:r>
           <w:rPr>
@@ -1626,7 +1640,7 @@
             <w:noProof/>
             <w:webHidden/>
           </w:rPr>
-          <w:t>28</w:t>
+          <w:t>27</w:t>
         </w:r>
         <w:r>
           <w:rPr>
@@ -1645,13 +1659,13 @@
         </w:tabs>
         <w:ind w:leftChars="175" w:firstLineChars="83" w:firstLine="199"/>
         <w:rPr>
-          <w:rFonts w:ascii="Calibri" w:eastAsia="宋体" w:hAnsi="Calibri"/>
+          <w:rFonts w:asciiTheme="minorHAnsi" w:eastAsiaTheme="minorEastAsia" w:hAnsiTheme="minorHAnsi" w:cstheme="minorBidi"/>
           <w:noProof/>
           <w:sz w:val="21"/>
           <w:szCs w:val="22"/>
         </w:rPr>
       </w:pPr>
-      <w:hyperlink w:anchor="_Toc389226192" w:history="1">
+      <w:hyperlink w:anchor="_Toc389226830" w:history="1">
         <w:r>
           <w:rPr>
             <w:rStyle w:val="a5"/>
@@ -1686,7 +1700,7 @@
             <w:noProof/>
             <w:webHidden/>
           </w:rPr>
-          <w:instrText xml:space="preserve"> PAGEREF _Toc389226192 \h </w:instrText>
+          <w:instrText xml:space="preserve"> PAGEREF _Toc389226830 \h </w:instrText>
         </w:r>
         <w:r>
           <w:rPr>
@@ -1706,7 +1720,7 @@
             <w:noProof/>
             <w:webHidden/>
           </w:rPr>
-          <w:t>29</w:t>
+          <w:t>28</w:t>
         </w:r>
         <w:r>
           <w:rPr>
@@ -1725,13 +1739,13 @@
         </w:tabs>
         <w:ind w:leftChars="175" w:firstLineChars="83" w:firstLine="199"/>
         <w:rPr>
-          <w:rFonts w:ascii="Calibri" w:eastAsia="宋体" w:hAnsi="Calibri"/>
+          <w:rFonts w:asciiTheme="minorHAnsi" w:eastAsiaTheme="minorEastAsia" w:hAnsiTheme="minorHAnsi" w:cstheme="minorBidi"/>
           <w:noProof/>
           <w:sz w:val="21"/>
           <w:szCs w:val="22"/>
         </w:rPr>
       </w:pPr>
-      <w:hyperlink w:anchor="_Toc389226193" w:history="1">
+      <w:hyperlink w:anchor="_Toc389226831" w:history="1">
         <w:r>
           <w:rPr>
             <w:rStyle w:val="a5"/>
@@ -1766,7 +1780,7 @@
             <w:noProof/>
             <w:webHidden/>
           </w:rPr>
-          <w:instrText xml:space="preserve"> PAGEREF _Toc389226193 \h </w:instrText>
+          <w:instrText xml:space="preserve"> PAGEREF _Toc389226831 \h </w:instrText>
         </w:r>
         <w:r>
           <w:rPr>
@@ -1786,7 +1800,7 @@
             <w:noProof/>
             <w:webHidden/>
           </w:rPr>
-          <w:t>31</w:t>
+          <w:t>30</w:t>
         </w:r>
         <w:r>
           <w:rPr>
@@ -1805,13 +1819,13 @@
         </w:tabs>
         <w:ind w:firstLineChars="0" w:firstLine="0"/>
         <w:rPr>
-          <w:rFonts w:ascii="Calibri" w:eastAsia="宋体" w:hAnsi="Calibri"/>
+          <w:rFonts w:asciiTheme="minorHAnsi" w:eastAsiaTheme="minorEastAsia" w:hAnsiTheme="minorHAnsi" w:cstheme="minorBidi"/>
           <w:noProof/>
           <w:sz w:val="21"/>
           <w:szCs w:val="22"/>
         </w:rPr>
       </w:pPr>
-      <w:hyperlink w:anchor="_Toc389226194" w:history="1">
+      <w:hyperlink w:anchor="_Toc389226832" w:history="1">
         <w:r>
           <w:rPr>
             <w:rStyle w:val="a5"/>
@@ -1846,7 +1860,7 @@
             <w:noProof/>
             <w:webHidden/>
           </w:rPr>
-          <w:instrText xml:space="preserve"> PAGEREF _Toc389226194 \h </w:instrText>
+          <w:instrText xml:space="preserve"> PAGEREF _Toc389226832 \h </w:instrText>
         </w:r>
         <w:r>
           <w:rPr>
@@ -1866,7 +1880,7 @@
             <w:noProof/>
             <w:webHidden/>
           </w:rPr>
-          <w:t>34</w:t>
+          <w:t>33</w:t>
         </w:r>
         <w:r>
           <w:rPr>
@@ -1885,13 +1899,13 @@
         </w:tabs>
         <w:ind w:leftChars="175" w:firstLineChars="83" w:firstLine="199"/>
         <w:rPr>
-          <w:rFonts w:ascii="Calibri" w:eastAsia="宋体" w:hAnsi="Calibri"/>
+          <w:rFonts w:asciiTheme="minorHAnsi" w:eastAsiaTheme="minorEastAsia" w:hAnsiTheme="minorHAnsi" w:cstheme="minorBidi"/>
           <w:noProof/>
           <w:sz w:val="21"/>
           <w:szCs w:val="22"/>
         </w:rPr>
       </w:pPr>
-      <w:hyperlink w:anchor="_Toc389226195" w:history="1">
+      <w:hyperlink w:anchor="_Toc389226833" w:history="1">
         <w:r>
           <w:rPr>
             <w:rStyle w:val="a5"/>
@@ -1905,7 +1919,7 @@
             <w:rFonts w:hint="eastAsia"/>
             <w:noProof/>
           </w:rPr>
-          <w:t>图像算法选择</w:t>
+          <w:t>图像算法测试</w:t>
         </w:r>
         <w:r>
           <w:rPr>
@@ -1926,7 +1940,7 @@
             <w:noProof/>
             <w:webHidden/>
           </w:rPr>
-          <w:instrText xml:space="preserve"> PAGEREF _Toc389226195 \h </w:instrText>
+          <w:instrText xml:space="preserve"> PAGEREF _Toc389226833 \h </w:instrText>
         </w:r>
         <w:r>
           <w:rPr>
@@ -1946,7 +1960,7 @@
             <w:noProof/>
             <w:webHidden/>
           </w:rPr>
-          <w:t>34</w:t>
+          <w:t>33</w:t>
         </w:r>
         <w:r>
           <w:rPr>
@@ -1965,13 +1979,13 @@
         </w:tabs>
         <w:ind w:leftChars="175" w:firstLineChars="83" w:firstLine="199"/>
         <w:rPr>
-          <w:rFonts w:ascii="Calibri" w:eastAsia="宋体" w:hAnsi="Calibri"/>
+          <w:rFonts w:asciiTheme="minorHAnsi" w:eastAsiaTheme="minorEastAsia" w:hAnsiTheme="minorHAnsi" w:cstheme="minorBidi"/>
           <w:noProof/>
           <w:sz w:val="21"/>
           <w:szCs w:val="22"/>
         </w:rPr>
       </w:pPr>
-      <w:hyperlink w:anchor="_Toc389226196" w:history="1">
+      <w:hyperlink w:anchor="_Toc389226834" w:history="1">
         <w:r>
           <w:rPr>
             <w:rStyle w:val="a5"/>
@@ -2006,7 +2020,7 @@
             <w:noProof/>
             <w:webHidden/>
           </w:rPr>
-          <w:instrText xml:space="preserve"> PAGEREF _Toc389226196 \h </w:instrText>
+          <w:instrText xml:space="preserve"> PAGEREF _Toc389226834 \h </w:instrText>
         </w:r>
         <w:r>
           <w:rPr>
@@ -2026,7 +2040,7 @@
             <w:noProof/>
             <w:webHidden/>
           </w:rPr>
-          <w:t>34</w:t>
+          <w:t>33</w:t>
         </w:r>
         <w:r>
           <w:rPr>
@@ -2045,13 +2059,13 @@
         </w:tabs>
         <w:ind w:leftChars="175" w:firstLineChars="83" w:firstLine="199"/>
         <w:rPr>
-          <w:rFonts w:ascii="Calibri" w:eastAsia="宋体" w:hAnsi="Calibri"/>
+          <w:rFonts w:asciiTheme="minorHAnsi" w:eastAsiaTheme="minorEastAsia" w:hAnsiTheme="minorHAnsi" w:cstheme="minorBidi"/>
           <w:noProof/>
           <w:sz w:val="21"/>
           <w:szCs w:val="22"/>
         </w:rPr>
       </w:pPr>
-      <w:hyperlink w:anchor="_Toc389226197" w:history="1">
+      <w:hyperlink w:anchor="_Toc389226835" w:history="1">
         <w:r>
           <w:rPr>
             <w:rStyle w:val="a5"/>
@@ -2086,7 +2100,7 @@
             <w:noProof/>
             <w:webHidden/>
           </w:rPr>
-          <w:instrText xml:space="preserve"> PAGEREF _Toc389226197 \h </w:instrText>
+          <w:instrText xml:space="preserve"> PAGEREF _Toc389226835 \h </w:instrText>
         </w:r>
         <w:r>
           <w:rPr>
@@ -2106,7 +2120,7 @@
             <w:noProof/>
             <w:webHidden/>
           </w:rPr>
-          <w:t>34</w:t>
+          <w:t>33</w:t>
         </w:r>
         <w:r>
           <w:rPr>
@@ -2125,13 +2139,13 @@
         </w:tabs>
         <w:ind w:firstLineChars="0" w:firstLine="0"/>
         <w:rPr>
-          <w:rFonts w:ascii="Calibri" w:eastAsia="宋体" w:hAnsi="Calibri"/>
+          <w:rFonts w:asciiTheme="minorHAnsi" w:eastAsiaTheme="minorEastAsia" w:hAnsiTheme="minorHAnsi" w:cstheme="minorBidi"/>
           <w:noProof/>
           <w:sz w:val="21"/>
           <w:szCs w:val="22"/>
         </w:rPr>
       </w:pPr>
-      <w:hyperlink w:anchor="_Toc389226198" w:history="1">
+      <w:hyperlink w:anchor="_Toc389226836" w:history="1">
         <w:r>
           <w:rPr>
             <w:rStyle w:val="a5"/>
@@ -2166,7 +2180,7 @@
             <w:noProof/>
             <w:webHidden/>
           </w:rPr>
-          <w:instrText xml:space="preserve"> PAGEREF _Toc389226198 \h </w:instrText>
+          <w:instrText xml:space="preserve"> PAGEREF _Toc389226836 \h </w:instrText>
         </w:r>
         <w:r>
           <w:rPr>
@@ -2186,7 +2200,7 @@
             <w:noProof/>
             <w:webHidden/>
           </w:rPr>
-          <w:t>35</w:t>
+          <w:t>34</w:t>
         </w:r>
         <w:r>
           <w:rPr>
@@ -2205,13 +2219,13 @@
         </w:tabs>
         <w:ind w:firstLineChars="0" w:firstLine="0"/>
         <w:rPr>
-          <w:rFonts w:ascii="Calibri" w:eastAsia="宋体" w:hAnsi="Calibri"/>
+          <w:rFonts w:asciiTheme="minorHAnsi" w:eastAsiaTheme="minorEastAsia" w:hAnsiTheme="minorHAnsi" w:cstheme="minorBidi"/>
           <w:noProof/>
           <w:sz w:val="21"/>
           <w:szCs w:val="22"/>
         </w:rPr>
       </w:pPr>
-      <w:hyperlink w:anchor="_Toc389226199" w:history="1">
+      <w:hyperlink w:anchor="_Toc389226837" w:history="1">
         <w:r>
           <w:rPr>
             <w:rStyle w:val="a5"/>
@@ -2239,7 +2253,7 @@
             <w:noProof/>
             <w:webHidden/>
           </w:rPr>
-          <w:instrText xml:space="preserve"> PAGEREF _Toc389226199 \h </w:instrText>
+          <w:instrText xml:space="preserve"> PAGEREF _Toc389226837 \h </w:instrText>
         </w:r>
         <w:r>
           <w:rPr>
@@ -2259,7 +2273,7 @@
             <w:noProof/>
             <w:webHidden/>
           </w:rPr>
-          <w:t>36</w:t>
+          <w:t>35</w:t>
         </w:r>
         <w:r>
           <w:rPr>
@@ -2278,7 +2292,7 @@
         </w:tabs>
         <w:ind w:firstLineChars="0" w:firstLine="0"/>
       </w:pPr>
-      <w:hyperlink w:anchor="_Toc389226200" w:history="1">
+      <w:hyperlink w:anchor="_Toc389226838" w:history="1">
         <w:r>
           <w:rPr>
             <w:rStyle w:val="a5"/>
@@ -2306,7 +2320,7 @@
             <w:noProof/>
             <w:webHidden/>
           </w:rPr>
-          <w:instrText xml:space="preserve"> PAGEREF _Toc389226200 \h </w:instrText>
+          <w:instrText xml:space="preserve"> PAGEREF _Toc389226838 \h </w:instrText>
         </w:r>
         <w:r>
           <w:rPr>
@@ -2326,7 +2340,7 @@
             <w:noProof/>
             <w:webHidden/>
           </w:rPr>
-          <w:t>37</w:t>
+          <w:t>36</w:t>
         </w:r>
         <w:r>
           <w:rPr>
@@ -2339,10 +2353,16 @@
       <w:r>
         <w:fldChar w:fldCharType="end"/>
       </w:r>
-      <w:bookmarkStart w:id="5" w:name="_GoBack"/>
-      <w:bookmarkEnd w:id="5"/>
+      <w:bookmarkStart w:id="6" w:name="_GoBack"/>
+      <w:bookmarkEnd w:id="6"/>
     </w:p>
     <w:sectPr>
+      <w:headerReference w:type="even" r:id="rId7"/>
+      <w:headerReference w:type="default" r:id="rId8"/>
+      <w:footerReference w:type="even" r:id="rId9"/>
+      <w:footerReference w:type="default" r:id="rId10"/>
+      <w:headerReference w:type="first" r:id="rId11"/>
+      <w:footerReference w:type="first" r:id="rId12"/>
       <w:pgSz w:w="11906" w:h="16838"/>
       <w:pgMar w:top="1440" w:right="1800" w:bottom="1440" w:left="1800" w:header="851" w:footer="992" w:gutter="0"/>
       <w:cols w:space="425"/>
@@ -2379,6 +2399,36 @@
 </w:endnotes>
 </file>
 
+<file path=word/footer1.xml><?xml version="1.0" encoding="utf-8"?>
+<w:ftr xmlns:wpc="http://schemas.microsoft.com/office/word/2010/wordprocessingCanvas" xmlns:mc="http://schemas.openxmlformats.org/markup-compatibility/2006" xmlns:o="urn:schemas-microsoft-com:office:office" xmlns:r="http://schemas.openxmlformats.org/officeDocument/2006/relationships" xmlns:m="http://schemas.openxmlformats.org/officeDocument/2006/math" xmlns:v="urn:schemas-microsoft-com:vml" xmlns:wp14="http://schemas.microsoft.com/office/word/2010/wordprocessingDrawing" xmlns:wp="http://schemas.openxmlformats.org/drawingml/2006/wordprocessingDrawing" xmlns:w10="urn:schemas-microsoft-com:office:word" xmlns:w="http://schemas.openxmlformats.org/wordprocessingml/2006/main" xmlns:w14="http://schemas.microsoft.com/office/word/2010/wordml" xmlns:wpg="http://schemas.microsoft.com/office/word/2010/wordprocessingGroup" xmlns:wpi="http://schemas.microsoft.com/office/word/2010/wordprocessingInk" xmlns:wne="http://schemas.microsoft.com/office/word/2006/wordml" xmlns:wps="http://schemas.microsoft.com/office/word/2010/wordprocessingShape" mc:Ignorable="w14 wp14">
+  <w:p>
+    <w:pPr>
+      <w:pStyle w:val="a4"/>
+    </w:pPr>
+  </w:p>
+</w:ftr>
+</file>
+
+<file path=word/footer2.xml><?xml version="1.0" encoding="utf-8"?>
+<w:ftr xmlns:wpc="http://schemas.microsoft.com/office/word/2010/wordprocessingCanvas" xmlns:mc="http://schemas.openxmlformats.org/markup-compatibility/2006" xmlns:o="urn:schemas-microsoft-com:office:office" xmlns:r="http://schemas.openxmlformats.org/officeDocument/2006/relationships" xmlns:m="http://schemas.openxmlformats.org/officeDocument/2006/math" xmlns:v="urn:schemas-microsoft-com:vml" xmlns:wp14="http://schemas.microsoft.com/office/word/2010/wordprocessingDrawing" xmlns:wp="http://schemas.openxmlformats.org/drawingml/2006/wordprocessingDrawing" xmlns:w10="urn:schemas-microsoft-com:office:word" xmlns:w="http://schemas.openxmlformats.org/wordprocessingml/2006/main" xmlns:w14="http://schemas.microsoft.com/office/word/2010/wordml" xmlns:wpg="http://schemas.microsoft.com/office/word/2010/wordprocessingGroup" xmlns:wpi="http://schemas.microsoft.com/office/word/2010/wordprocessingInk" xmlns:wne="http://schemas.microsoft.com/office/word/2006/wordml" xmlns:wps="http://schemas.microsoft.com/office/word/2010/wordprocessingShape" mc:Ignorable="w14 wp14">
+  <w:p>
+    <w:pPr>
+      <w:pStyle w:val="a4"/>
+    </w:pPr>
+  </w:p>
+</w:ftr>
+</file>
+
+<file path=word/footer3.xml><?xml version="1.0" encoding="utf-8"?>
+<w:ftr xmlns:wpc="http://schemas.microsoft.com/office/word/2010/wordprocessingCanvas" xmlns:mc="http://schemas.openxmlformats.org/markup-compatibility/2006" xmlns:o="urn:schemas-microsoft-com:office:office" xmlns:r="http://schemas.openxmlformats.org/officeDocument/2006/relationships" xmlns:m="http://schemas.openxmlformats.org/officeDocument/2006/math" xmlns:v="urn:schemas-microsoft-com:vml" xmlns:wp14="http://schemas.microsoft.com/office/word/2010/wordprocessingDrawing" xmlns:wp="http://schemas.openxmlformats.org/drawingml/2006/wordprocessingDrawing" xmlns:w10="urn:schemas-microsoft-com:office:word" xmlns:w="http://schemas.openxmlformats.org/wordprocessingml/2006/main" xmlns:w14="http://schemas.microsoft.com/office/word/2010/wordml" xmlns:wpg="http://schemas.microsoft.com/office/word/2010/wordprocessingGroup" xmlns:wpi="http://schemas.microsoft.com/office/word/2010/wordprocessingInk" xmlns:wne="http://schemas.microsoft.com/office/word/2006/wordml" xmlns:wps="http://schemas.microsoft.com/office/word/2010/wordprocessingShape" mc:Ignorable="w14 wp14">
+  <w:p>
+    <w:pPr>
+      <w:pStyle w:val="a4"/>
+    </w:pPr>
+  </w:p>
+</w:ftr>
+</file>
+
 <file path=word/footnotes.xml><?xml version="1.0" encoding="utf-8"?>
 <w:footnotes xmlns:wpc="http://schemas.microsoft.com/office/word/2010/wordprocessingCanvas" xmlns:mc="http://schemas.openxmlformats.org/markup-compatibility/2006" xmlns:o="urn:schemas-microsoft-com:office:office" xmlns:r="http://schemas.openxmlformats.org/officeDocument/2006/relationships" xmlns:m="http://schemas.openxmlformats.org/officeDocument/2006/math" xmlns:v="urn:schemas-microsoft-com:vml" xmlns:wp14="http://schemas.microsoft.com/office/word/2010/wordprocessingDrawing" xmlns:wp="http://schemas.openxmlformats.org/drawingml/2006/wordprocessingDrawing" xmlns:w10="urn:schemas-microsoft-com:office:word" xmlns:w="http://schemas.openxmlformats.org/wordprocessingml/2006/main" xmlns:w14="http://schemas.microsoft.com/office/word/2010/wordml" xmlns:wpg="http://schemas.microsoft.com/office/word/2010/wordprocessingGroup" xmlns:wpi="http://schemas.microsoft.com/office/word/2010/wordprocessingInk" xmlns:wne="http://schemas.microsoft.com/office/word/2006/wordml" xmlns:wps="http://schemas.microsoft.com/office/word/2010/wordprocessingShape" mc:Ignorable="w14 wp14">
   <w:footnote w:type="separator" w:id="-1">
@@ -2404,6 +2454,36 @@
     </w:p>
   </w:footnote>
 </w:footnotes>
+</file>
+
+<file path=word/header1.xml><?xml version="1.0" encoding="utf-8"?>
+<w:hdr xmlns:wpc="http://schemas.microsoft.com/office/word/2010/wordprocessingCanvas" xmlns:mc="http://schemas.openxmlformats.org/markup-compatibility/2006" xmlns:o="urn:schemas-microsoft-com:office:office" xmlns:r="http://schemas.openxmlformats.org/officeDocument/2006/relationships" xmlns:m="http://schemas.openxmlformats.org/officeDocument/2006/math" xmlns:v="urn:schemas-microsoft-com:vml" xmlns:wp14="http://schemas.microsoft.com/office/word/2010/wordprocessingDrawing" xmlns:wp="http://schemas.openxmlformats.org/drawingml/2006/wordprocessingDrawing" xmlns:w10="urn:schemas-microsoft-com:office:word" xmlns:w="http://schemas.openxmlformats.org/wordprocessingml/2006/main" xmlns:w14="http://schemas.microsoft.com/office/word/2010/wordml" xmlns:wpg="http://schemas.microsoft.com/office/word/2010/wordprocessingGroup" xmlns:wpi="http://schemas.microsoft.com/office/word/2010/wordprocessingInk" xmlns:wne="http://schemas.microsoft.com/office/word/2006/wordml" xmlns:wps="http://schemas.microsoft.com/office/word/2010/wordprocessingShape" mc:Ignorable="w14 wp14">
+  <w:p>
+    <w:pPr>
+      <w:pStyle w:val="a3"/>
+    </w:pPr>
+  </w:p>
+</w:hdr>
+</file>
+
+<file path=word/header2.xml><?xml version="1.0" encoding="utf-8"?>
+<w:hdr xmlns:wpc="http://schemas.microsoft.com/office/word/2010/wordprocessingCanvas" xmlns:mc="http://schemas.openxmlformats.org/markup-compatibility/2006" xmlns:o="urn:schemas-microsoft-com:office:office" xmlns:r="http://schemas.openxmlformats.org/officeDocument/2006/relationships" xmlns:m="http://schemas.openxmlformats.org/officeDocument/2006/math" xmlns:v="urn:schemas-microsoft-com:vml" xmlns:wp14="http://schemas.microsoft.com/office/word/2010/wordprocessingDrawing" xmlns:wp="http://schemas.openxmlformats.org/drawingml/2006/wordprocessingDrawing" xmlns:w10="urn:schemas-microsoft-com:office:word" xmlns:w="http://schemas.openxmlformats.org/wordprocessingml/2006/main" xmlns:w14="http://schemas.microsoft.com/office/word/2010/wordml" xmlns:wpg="http://schemas.microsoft.com/office/word/2010/wordprocessingGroup" xmlns:wpi="http://schemas.microsoft.com/office/word/2010/wordprocessingInk" xmlns:wne="http://schemas.microsoft.com/office/word/2006/wordml" xmlns:wps="http://schemas.microsoft.com/office/word/2010/wordprocessingShape" mc:Ignorable="w14 wp14">
+  <w:p>
+    <w:pPr>
+      <w:pStyle w:val="a3"/>
+    </w:pPr>
+  </w:p>
+</w:hdr>
+</file>
+
+<file path=word/header3.xml><?xml version="1.0" encoding="utf-8"?>
+<w:hdr xmlns:wpc="http://schemas.microsoft.com/office/word/2010/wordprocessingCanvas" xmlns:mc="http://schemas.openxmlformats.org/markup-compatibility/2006" xmlns:o="urn:schemas-microsoft-com:office:office" xmlns:r="http://schemas.openxmlformats.org/officeDocument/2006/relationships" xmlns:m="http://schemas.openxmlformats.org/officeDocument/2006/math" xmlns:v="urn:schemas-microsoft-com:vml" xmlns:wp14="http://schemas.microsoft.com/office/word/2010/wordprocessingDrawing" xmlns:wp="http://schemas.openxmlformats.org/drawingml/2006/wordprocessingDrawing" xmlns:w10="urn:schemas-microsoft-com:office:word" xmlns:w="http://schemas.openxmlformats.org/wordprocessingml/2006/main" xmlns:w14="http://schemas.microsoft.com/office/word/2010/wordml" xmlns:wpg="http://schemas.microsoft.com/office/word/2010/wordprocessingGroup" xmlns:wpi="http://schemas.microsoft.com/office/word/2010/wordprocessingInk" xmlns:wne="http://schemas.microsoft.com/office/word/2006/wordml" xmlns:wps="http://schemas.microsoft.com/office/word/2010/wordprocessingShape" mc:Ignorable="w14 wp14">
+  <w:p>
+    <w:pPr>
+      <w:pStyle w:val="a3"/>
+    </w:pPr>
+  </w:p>
+</w:hdr>
 </file>
 
 <file path=word/styles.xml><?xml version="1.0" encoding="utf-8"?>

</xml_diff>